<commit_message>
fix: Monitor fixes/Carrinho de compras
</commit_message>
<xml_diff>
--- a/Modelo Relacional/Modelo Relacional.docx
+++ b/Modelo Relacional/Modelo Relacional.docx
@@ -97,9 +97,7 @@
     </w:p>
     <w:p>
       <w:pPr>
-        <w:rPr>
-          <w:u w:val="single"/>
-        </w:rPr>
+        <w:rPr/>
       </w:pPr>
       <w:r>
         <w:rPr>
@@ -114,45 +112,33 @@
         </w:rPr>
         <w:t xml:space="preserve">CPF_padrinho -&gt; Usuario(CPF)</w:t>
       </w:r>
-      <w:r>
-        <w:rPr>
-          <w:rtl w:val="0"/>
-        </w:rPr>
-      </w:r>
-    </w:p>
-    <w:p>
-      <w:pPr>
-        <w:rPr/>
-      </w:pPr>
-      <w:r>
-        <w:rPr>
-          <w:rtl w:val="0"/>
-        </w:rPr>
-      </w:r>
-    </w:p>
-    <w:p>
-      <w:pPr>
-        <w:rPr/>
-      </w:pPr>
-      <w:r>
-        <w:rPr>
-          <w:rtl w:val="0"/>
-        </w:rPr>
-        <w:t xml:space="preserve">Endereco(</w:t>
-      </w:r>
-      <w:r>
-        <w:rPr>
-          <w:u w:val="single"/>
-          <w:rtl w:val="0"/>
-        </w:rPr>
-        <w:t xml:space="preserve">CPF,</w:t>
-      </w:r>
-      <w:r>
-        <w:rPr>
-          <w:u w:val="single"/>
-          <w:rtl w:val="0"/>
-        </w:rPr>
-        <w:t xml:space="preserve"> rua, bairro, CEP</w:t>
+    </w:p>
+    <w:p>
+      <w:pPr>
+        <w:rPr/>
+      </w:pPr>
+      <w:r>
+        <w:rPr>
+          <w:rtl w:val="0"/>
+        </w:rPr>
+      </w:r>
+    </w:p>
+    <w:p>
+      <w:pPr>
+        <w:rPr/>
+      </w:pPr>
+      <w:r>
+        <w:rPr>
+          <w:rtl w:val="0"/>
+        </w:rPr>
+        <w:t xml:space="preserve">Email(</w:t>
+      </w:r>
+      <w:r>
+        <w:rPr>
+          <w:u w:val="single"/>
+          <w:rtl w:val="0"/>
+        </w:rPr>
+        <w:t xml:space="preserve">CPF, e-mail</w:t>
       </w:r>
       <w:r>
         <w:rPr>
@@ -172,15 +158,63 @@
         <w:tab/>
         <w:t xml:space="preserve">CPF -&gt; Usuario(CPF)</w:t>
       </w:r>
-    </w:p>
-    <w:p>
-      <w:pPr>
-        <w:rPr/>
-      </w:pPr>
-      <w:r>
-        <w:rPr>
-          <w:rtl w:val="0"/>
-        </w:rPr>
+      <w:r>
+        <w:rPr>
+          <w:rtl w:val="0"/>
+        </w:rPr>
+      </w:r>
+    </w:p>
+    <w:p>
+      <w:pPr>
+        <w:rPr/>
+      </w:pPr>
+      <w:r>
+        <w:rPr>
+          <w:rtl w:val="0"/>
+        </w:rPr>
+      </w:r>
+    </w:p>
+    <w:p>
+      <w:pPr>
+        <w:rPr/>
+      </w:pPr>
+      <w:r>
+        <w:rPr>
+          <w:rtl w:val="0"/>
+        </w:rPr>
+        <w:t xml:space="preserve">Endereco(</w:t>
+      </w:r>
+      <w:r>
+        <w:rPr>
+          <w:u w:val="single"/>
+          <w:rtl w:val="0"/>
+        </w:rPr>
+        <w:t xml:space="preserve">CPF,</w:t>
+      </w:r>
+      <w:r>
+        <w:rPr>
+          <w:u w:val="single"/>
+          <w:rtl w:val="0"/>
+        </w:rPr>
+        <w:t xml:space="preserve"> rua, bairro, CEP</w:t>
+      </w:r>
+      <w:r>
+        <w:rPr>
+          <w:rtl w:val="0"/>
+        </w:rPr>
+        <w:t xml:space="preserve">)</w:t>
+      </w:r>
+    </w:p>
+    <w:p>
+      <w:pPr>
+        <w:rPr/>
+      </w:pPr>
+      <w:r>
+        <w:rPr>
+          <w:rtl w:val="0"/>
+        </w:rPr>
+        <w:tab/>
+        <w:t xml:space="preserve">CPF -&gt; Usuario(CPF)</w:t>
       </w:r>
     </w:p>
     <w:p>
@@ -225,13 +259,13 @@
           <w:u w:val="single"/>
           <w:rtl w:val="0"/>
         </w:rPr>
-        <w:t xml:space="preserve">nome_loja</w:t>
-      </w:r>
-      <w:r>
-        <w:rPr>
-          <w:rtl w:val="0"/>
-        </w:rPr>
-        <w:t xml:space="preserve">, CPF_vendedor!)</w:t>
+        <w:t xml:space="preserve">ID</w:t>
+      </w:r>
+      <w:r>
+        <w:rPr>
+          <w:rtl w:val="0"/>
+        </w:rPr>
+        <w:t xml:space="preserve">, CPF_vendedor!, Nome)</w:t>
       </w:r>
     </w:p>
     <w:p>
@@ -282,13 +316,13 @@
           <w:u w:val="single"/>
           <w:rtl w:val="0"/>
         </w:rPr>
-        <w:t xml:space="preserve">ID_produto</w:t>
-      </w:r>
-      <w:r>
-        <w:rPr>
-          <w:rtl w:val="0"/>
-        </w:rPr>
-        <w:t xml:space="preserve">, quantidade, preco, nome_produto, nome_loja!)</w:t>
+        <w:t xml:space="preserve">ID</w:t>
+      </w:r>
+      <w:r>
+        <w:rPr>
+          <w:rtl w:val="0"/>
+        </w:rPr>
+        <w:t xml:space="preserve">, quantidade, preco, nome, ID_loja!)</w:t>
       </w:r>
     </w:p>
     <w:p>
@@ -300,7 +334,7 @@
         <w:rPr>
           <w:rtl w:val="0"/>
         </w:rPr>
-        <w:t xml:space="preserve">nome_loja -&gt; Loja(nome_loja)</w:t>
+        <w:t xml:space="preserve">ID_loja -&gt; Loja(ID)</w:t>
       </w:r>
     </w:p>
     <w:p>
@@ -340,14 +374,14 @@
           <w:u w:val="single"/>
           <w:rtl w:val="0"/>
         </w:rPr>
-        <w:t xml:space="preserve">ordem,</w:t>
-      </w:r>
-      <w:r>
-        <w:rPr>
-          <w:u w:val="single"/>
-          <w:rtl w:val="0"/>
-        </w:rPr>
-        <w:t xml:space="preserve"> CPF</w:t>
+        <w:t xml:space="preserve">CPF_usuario,</w:t>
+      </w:r>
+      <w:r>
+        <w:rPr>
+          <w:u w:val="single"/>
+          <w:rtl w:val="0"/>
+        </w:rPr>
+        <w:t xml:space="preserve"> Ordem</w:t>
       </w:r>
       <w:r>
         <w:rPr>
@@ -371,6 +405,223 @@
         <w:rPr>
           <w:rtl w:val="0"/>
         </w:rPr>
+      </w:r>
+    </w:p>
+    <w:p>
+      <w:pPr>
+        <w:rPr/>
+      </w:pPr>
+      <w:r>
+        <w:rPr>
+          <w:rtl w:val="0"/>
+        </w:rPr>
+        <w:tab/>
+      </w:r>
+      <w:r>
+        <w:rPr>
+          <w:rtl w:val="0"/>
+        </w:rPr>
+        <w:t xml:space="preserve">CPF_usuario</w:t>
+      </w:r>
+      <w:r>
+        <w:rPr>
+          <w:rtl w:val="0"/>
+        </w:rPr>
+        <w:t xml:space="preserve"> -&gt; Usuario(CPF)</w:t>
+      </w:r>
+    </w:p>
+    <w:p>
+      <w:pPr>
+        <w:rPr/>
+      </w:pPr>
+      <w:r>
+        <w:rPr>
+          <w:rtl w:val="0"/>
+        </w:rPr>
+      </w:r>
+    </w:p>
+    <w:p>
+      <w:pPr>
+        <w:rPr/>
+      </w:pPr>
+      <w:r>
+        <w:rPr>
+          <w:rtl w:val="0"/>
+        </w:rPr>
+      </w:r>
+    </w:p>
+    <w:p>
+      <w:pPr>
+        <w:rPr>
+          <w:b w:val="1"/>
+        </w:rPr>
+      </w:pPr>
+      <w:r>
+        <w:rPr>
+          <w:b w:val="1"/>
+          <w:rtl w:val="0"/>
+        </w:rPr>
+        <w:t xml:space="preserve">// 2 - ENTIDADES FRACAS</w:t>
+      </w:r>
+    </w:p>
+    <w:p>
+      <w:pPr>
+        <w:rPr>
+          <w:b w:val="1"/>
+        </w:rPr>
+      </w:pPr>
+      <w:r>
+        <w:rPr>
+          <w:rtl w:val="0"/>
+        </w:rPr>
+      </w:r>
+    </w:p>
+    <w:p>
+      <w:pPr>
+        <w:rPr/>
+      </w:pPr>
+      <w:r>
+        <w:rPr>
+          <w:rtl w:val="0"/>
+        </w:rPr>
+        <w:t xml:space="preserve">// carrinho de compras</w:t>
+      </w:r>
+    </w:p>
+    <w:p>
+      <w:pPr>
+        <w:rPr/>
+      </w:pPr>
+      <w:r>
+        <w:rPr>
+          <w:rtl w:val="0"/>
+        </w:rPr>
+        <w:t xml:space="preserve">//</w:t>
+        <w:tab/>
+        <w:t xml:space="preserve"> relação listar produtos</w:t>
+      </w:r>
+    </w:p>
+    <w:p>
+      <w:pPr>
+        <w:rPr/>
+      </w:pPr>
+      <w:r>
+        <w:rPr>
+          <w:rtl w:val="0"/>
+        </w:rPr>
+        <w:t xml:space="preserve">//</w:t>
+        <w:tab/>
+      </w:r>
+    </w:p>
+    <w:p>
+      <w:pPr>
+        <w:rPr/>
+      </w:pPr>
+      <w:r>
+        <w:rPr>
+          <w:rtl w:val="0"/>
+        </w:rPr>
+        <w:t xml:space="preserve">Carrinho_de_compras(</w:t>
+      </w:r>
+      <w:r>
+        <w:rPr>
+          <w:u w:val="single"/>
+          <w:rtl w:val="0"/>
+        </w:rPr>
+        <w:t xml:space="preserve">CPF_usuario,</w:t>
+      </w:r>
+      <w:r>
+        <w:rPr>
+          <w:u w:val="single"/>
+          <w:rtl w:val="0"/>
+        </w:rPr>
+        <w:t xml:space="preserve"> Ordem</w:t>
+      </w:r>
+      <w:r>
+        <w:rPr>
+          <w:rtl w:val="0"/>
+        </w:rPr>
+        <w:t xml:space="preserve">, numero_produtos)</w:t>
+      </w:r>
+    </w:p>
+    <w:p>
+      <w:pPr>
+        <w:rPr/>
+      </w:pPr>
+      <w:r>
+        <w:rPr>
+          <w:rtl w:val="0"/>
+        </w:rPr>
+        <w:tab/>
+        <w:t xml:space="preserve">CPF_usuario -&gt; Usuario(CPF)</w:t>
+      </w:r>
+    </w:p>
+    <w:p>
+      <w:pPr>
+        <w:rPr/>
+      </w:pPr>
+      <w:r>
+        <w:rPr>
+          <w:rtl w:val="0"/>
+        </w:rPr>
+      </w:r>
+    </w:p>
+    <w:p>
+      <w:pPr>
+        <w:rPr/>
+      </w:pPr>
+      <w:r>
+        <w:rPr>
+          <w:rtl w:val="0"/>
+        </w:rPr>
+        <w:t xml:space="preserve">// é tido por compra</w:t>
+      </w:r>
+    </w:p>
+    <w:p>
+      <w:pPr>
+        <w:rPr/>
+      </w:pPr>
+      <w:r>
+        <w:rPr>
+          <w:rtl w:val="0"/>
+        </w:rPr>
+        <w:t xml:space="preserve">parcelamento(</w:t>
+      </w:r>
+      <w:r>
+        <w:rPr>
+          <w:u w:val="single"/>
+          <w:rtl w:val="0"/>
+        </w:rPr>
+        <w:t xml:space="preserve">CPF, Ordem_carrinho_de_compras</w:t>
+      </w:r>
+      <w:r>
+        <w:rPr>
+          <w:rtl w:val="0"/>
+        </w:rPr>
+        <w:t xml:space="preserve">, </w:t>
+      </w:r>
+      <w:r>
+        <w:rPr>
+          <w:rtl w:val="0"/>
+        </w:rPr>
+        <w:t xml:space="preserve">qtd_parcelas,</w:t>
+      </w:r>
+      <w:r>
+        <w:rPr>
+          <w:rtl w:val="0"/>
+        </w:rPr>
+        <w:t xml:space="preserve"> </w:t>
+      </w:r>
+      <w:r>
+        <w:rPr>
+          <w:rtl w:val="0"/>
+        </w:rPr>
+        <w:t xml:space="preserve">valor_parcelas,</w:t>
+      </w:r>
+      <w:r>
+        <w:rPr>
+          <w:rtl w:val="0"/>
+        </w:rPr>
+        <w:t xml:space="preserve"> juros)</w:t>
       </w:r>
     </w:p>
     <w:p>
@@ -387,6 +638,52 @@
     </w:p>
     <w:p>
       <w:pPr>
+        <w:ind w:firstLine="720"/>
+        <w:rPr/>
+      </w:pPr>
+      <w:r>
+        <w:rPr>
+          <w:u w:val="single"/>
+          <w:rtl w:val="0"/>
+        </w:rPr>
+        <w:t xml:space="preserve">CPF, Ordem_carrinho_de_compras </w:t>
+      </w:r>
+      <w:r>
+        <w:rPr>
+          <w:rtl w:val="0"/>
+        </w:rPr>
+        <w:t xml:space="preserve">-&gt; </w:t>
+      </w:r>
+      <w:r>
+        <w:rPr>
+          <w:rtl w:val="0"/>
+        </w:rPr>
+        <w:t xml:space="preserve">Carrinho_de_compras(CPF_usuario,</w:t>
+      </w:r>
+      <w:r>
+        <w:rPr>
+          <w:rtl w:val="0"/>
+        </w:rPr>
+        <w:t xml:space="preserve"> Ordem)</w:t>
+      </w:r>
+      <w:r>
+        <w:rPr>
+          <w:rtl w:val="0"/>
+        </w:rPr>
+      </w:r>
+    </w:p>
+    <w:p>
+      <w:pPr>
+        <w:rPr/>
+      </w:pPr>
+      <w:r>
+        <w:rPr>
+          <w:rtl w:val="0"/>
+        </w:rPr>
+      </w:r>
+    </w:p>
+    <w:p>
+      <w:pPr>
         <w:rPr/>
       </w:pPr>
       <w:r>
@@ -426,60 +723,61 @@
           <w:b w:val="1"/>
           <w:rtl w:val="0"/>
         </w:rPr>
-        <w:t xml:space="preserve">// 2 - ENTIDADES FRACAS</w:t>
-      </w:r>
-    </w:p>
-    <w:p>
-      <w:pPr>
-        <w:rPr>
-          <w:b w:val="1"/>
-        </w:rPr>
-      </w:pPr>
-      <w:r>
-        <w:rPr>
-          <w:rtl w:val="0"/>
-        </w:rPr>
-      </w:r>
-    </w:p>
-    <w:p>
-      <w:pPr>
-        <w:rPr/>
-      </w:pPr>
-      <w:r>
-        <w:rPr>
-          <w:rtl w:val="0"/>
-        </w:rPr>
-        <w:t xml:space="preserve">// é tido por compra</w:t>
-      </w:r>
-    </w:p>
-    <w:p>
-      <w:pPr>
-        <w:rPr/>
-      </w:pPr>
-      <w:r>
-        <w:rPr>
-          <w:rtl w:val="0"/>
-        </w:rPr>
-        <w:t xml:space="preserve">parcelamento(</w:t>
-      </w:r>
-      <w:r>
-        <w:rPr>
-          <w:u w:val="single"/>
-          <w:rtl w:val="0"/>
-        </w:rPr>
-        <w:t xml:space="preserve">CPF, ID</w:t>
-      </w:r>
-      <w:r>
-        <w:rPr>
-          <w:rtl w:val="0"/>
-        </w:rPr>
-        <w:t xml:space="preserve">, </w:t>
-      </w:r>
-      <w:r>
-        <w:rPr>
-          <w:rtl w:val="0"/>
-        </w:rPr>
-        <w:t xml:space="preserve">qtd_parcelas,</w:t>
+        <w:t xml:space="preserve">// 3 - SUBENTIDADES</w:t>
+      </w:r>
+    </w:p>
+    <w:p>
+      <w:pPr>
+        <w:rPr>
+          <w:u w:val="single"/>
+        </w:rPr>
+      </w:pPr>
+      <w:r>
+        <w:rPr>
+          <w:rtl w:val="0"/>
+        </w:rPr>
+      </w:r>
+    </w:p>
+    <w:p>
+      <w:pPr>
+        <w:rPr/>
+      </w:pPr>
+      <w:r>
+        <w:rPr>
+          <w:rtl w:val="0"/>
+        </w:rPr>
+        <w:t xml:space="preserve">Comprador </w:t>
+      </w:r>
+      <w:r>
+        <w:rPr>
+          <w:rtl w:val="0"/>
+        </w:rPr>
+        <w:t xml:space="preserve">(</w:t>
+      </w:r>
+      <w:r>
+        <w:rPr>
+          <w:u w:val="single"/>
+          <w:rtl w:val="0"/>
+        </w:rPr>
+        <w:t xml:space="preserve">CPF</w:t>
+      </w:r>
+      <w:r>
+        <w:rPr>
+          <w:rtl w:val="0"/>
+        </w:rPr>
+        <w:t xml:space="preserve">,</w:t>
+      </w:r>
+      <w:r>
+        <w:rPr>
+          <w:rtl w:val="0"/>
+        </w:rPr>
+        <w:t xml:space="preserve"> interesses, </w:t>
+      </w:r>
+      <w:r>
+        <w:rPr>
+          <w:rtl w:val="0"/>
+        </w:rPr>
+        <w:t xml:space="preserve">nivel,</w:t>
       </w:r>
       <w:r>
         <w:rPr>
@@ -491,13 +789,12 @@
         <w:rPr>
           <w:rtl w:val="0"/>
         </w:rPr>
-        <w:t xml:space="preserve">valor_parcelas,</w:t>
-      </w:r>
-      <w:r>
-        <w:rPr>
-          <w:rtl w:val="0"/>
-        </w:rPr>
-        <w:t xml:space="preserve"> juros, [CPF, ID]!)</w:t>
+        <w:t xml:space="preserve">qtd_compras)</w:t>
+      </w:r>
+      <w:r>
+        <w:rPr>
+          <w:rtl w:val="0"/>
+        </w:rPr>
       </w:r>
     </w:p>
     <w:p>
@@ -520,83 +817,17 @@
         <w:rPr>
           <w:rtl w:val="0"/>
         </w:rPr>
-        <w:tab/>
-        <w:t xml:space="preserve">ID -&gt; Produto (</w:t>
-      </w:r>
-      <w:r>
-        <w:rPr>
-          <w:u w:val="single"/>
-          <w:rtl w:val="0"/>
-        </w:rPr>
-        <w:t xml:space="preserve">ID</w:t>
-      </w:r>
-      <w:r>
-        <w:rPr>
-          <w:rtl w:val="0"/>
-        </w:rPr>
-        <w:t xml:space="preserve">)</w:t>
-      </w:r>
-      <w:r>
-        <w:rPr>
-          <w:rtl w:val="0"/>
-        </w:rPr>
-      </w:r>
-    </w:p>
-    <w:p>
-      <w:pPr>
-        <w:rPr/>
-      </w:pPr>
-      <w:r>
-        <w:rPr>
-          <w:rtl w:val="0"/>
-        </w:rPr>
-      </w:r>
-    </w:p>
-    <w:p>
-      <w:pPr>
-        <w:rPr/>
-      </w:pPr>
-      <w:r>
-        <w:rPr>
-          <w:rtl w:val="0"/>
-        </w:rPr>
-      </w:r>
-    </w:p>
-    <w:p>
-      <w:pPr>
-        <w:rPr>
-          <w:b w:val="1"/>
-        </w:rPr>
-      </w:pPr>
-      <w:r>
-        <w:rPr>
-          <w:b w:val="1"/>
-          <w:rtl w:val="0"/>
-        </w:rPr>
-        <w:t xml:space="preserve">// 3 - SUBENTIDADES</w:t>
-      </w:r>
-    </w:p>
-    <w:p>
-      <w:pPr>
-        <w:rPr>
-          <w:u w:val="single"/>
-        </w:rPr>
-      </w:pPr>
-      <w:r>
-        <w:rPr>
-          <w:rtl w:val="0"/>
-        </w:rPr>
-      </w:r>
-    </w:p>
-    <w:p>
-      <w:pPr>
-        <w:rPr/>
-      </w:pPr>
-      <w:r>
-        <w:rPr>
-          <w:rtl w:val="0"/>
-        </w:rPr>
-        <w:t xml:space="preserve">Comprador </w:t>
+      </w:r>
+    </w:p>
+    <w:p>
+      <w:pPr>
+        <w:rPr/>
+      </w:pPr>
+      <w:r>
+        <w:rPr>
+          <w:rtl w:val="0"/>
+        </w:rPr>
+        <w:t xml:space="preserve">Vendedor </w:t>
       </w:r>
       <w:r>
         <w:rPr>
@@ -621,25 +852,25 @@
         <w:rPr>
           <w:rtl w:val="0"/>
         </w:rPr>
-        <w:t xml:space="preserve"> interesses, </w:t>
-      </w:r>
-      <w:r>
-        <w:rPr>
-          <w:rtl w:val="0"/>
-        </w:rPr>
-        <w:t xml:space="preserve">nivel,</w:t>
-      </w:r>
-      <w:r>
-        <w:rPr>
-          <w:rtl w:val="0"/>
-        </w:rPr>
-        <w:t xml:space="preserve"> </w:t>
-      </w:r>
-      <w:r>
-        <w:rPr>
-          <w:rtl w:val="0"/>
-        </w:rPr>
-        <w:t xml:space="preserve">qtd_compras)</w:t>
+        <w:t xml:space="preserve"> a</w:t>
+      </w:r>
+      <w:r>
+        <w:rPr>
+          <w:rtl w:val="0"/>
+        </w:rPr>
+        <w:t xml:space="preserve">valiacao,</w:t>
+      </w:r>
+      <w:r>
+        <w:rPr>
+          <w:rtl w:val="0"/>
+        </w:rPr>
+        <w:t xml:space="preserve"> data_entrada, </w:t>
+      </w:r>
+      <w:r>
+        <w:rPr>
+          <w:rtl w:val="0"/>
+        </w:rPr>
+        <w:t xml:space="preserve">qtd_vendas)</w:t>
       </w:r>
       <w:r>
         <w:rPr>
@@ -677,59 +908,70 @@
         <w:rPr>
           <w:rtl w:val="0"/>
         </w:rPr>
-        <w:t xml:space="preserve">Vendedor </w:t>
-      </w:r>
-      <w:r>
-        <w:rPr>
-          <w:rtl w:val="0"/>
-        </w:rPr>
-        <w:t xml:space="preserve">(</w:t>
-      </w:r>
-      <w:r>
-        <w:rPr>
-          <w:u w:val="single"/>
-          <w:rtl w:val="0"/>
-        </w:rPr>
-        <w:t xml:space="preserve">CPF</w:t>
-      </w:r>
-      <w:r>
-        <w:rPr>
-          <w:rtl w:val="0"/>
-        </w:rPr>
-        <w:t xml:space="preserve">,</w:t>
-      </w:r>
-      <w:r>
-        <w:rPr>
-          <w:rtl w:val="0"/>
-        </w:rPr>
-        <w:t xml:space="preserve"> a</w:t>
-      </w:r>
-      <w:r>
-        <w:rPr>
-          <w:rtl w:val="0"/>
-        </w:rPr>
-        <w:t xml:space="preserve">valiacao,</w:t>
-      </w:r>
-      <w:r>
-        <w:rPr>
-          <w:rtl w:val="0"/>
-        </w:rPr>
-        <w:t xml:space="preserve"> data_entrada, </w:t>
-      </w:r>
-      <w:r>
-        <w:rPr>
-          <w:rtl w:val="0"/>
-        </w:rPr>
-        <w:t xml:space="preserve">qtd_vendas)</w:t>
-      </w:r>
-      <w:r>
-        <w:rPr>
-          <w:rtl w:val="0"/>
-        </w:rPr>
-      </w:r>
-    </w:p>
-    <w:p>
-      <w:pPr>
+      </w:r>
+    </w:p>
+    <w:p>
+      <w:pPr>
+        <w:rPr>
+          <w:b w:val="1"/>
+        </w:rPr>
+      </w:pPr>
+      <w:r>
+        <w:rPr>
+          <w:b w:val="1"/>
+          <w:rtl w:val="0"/>
+        </w:rPr>
+        <w:t xml:space="preserve">// 4 - ENTIDADES ASSOCIATIVAS</w:t>
+      </w:r>
+    </w:p>
+    <w:p>
+      <w:pPr>
+        <w:rPr/>
+      </w:pPr>
+      <w:r>
+        <w:rPr>
+          <w:rtl w:val="0"/>
+        </w:rPr>
+      </w:r>
+    </w:p>
+    <w:p>
+      <w:pPr>
+        <w:rPr/>
+      </w:pPr>
+      <w:r>
+        <w:rPr>
+          <w:rtl w:val="0"/>
+        </w:rPr>
+        <w:t xml:space="preserve">Compra (</w:t>
+      </w:r>
+      <w:r>
+        <w:rPr>
+          <w:u w:val="single"/>
+          <w:rtl w:val="0"/>
+        </w:rPr>
+        <w:t xml:space="preserve">CPF_comprador, Ordem</w:t>
+      </w:r>
+      <w:r>
+        <w:rPr>
+          <w:rtl w:val="0"/>
+        </w:rPr>
+        <w:t xml:space="preserve">, [CPF_comprador]!</w:t>
+      </w:r>
+      <w:r>
+        <w:rPr>
+          <w:rtl w:val="0"/>
+        </w:rPr>
+        <w:t xml:space="preserve">)</w:t>
+      </w:r>
+      <w:r>
+        <w:rPr>
+          <w:rtl w:val="0"/>
+        </w:rPr>
+      </w:r>
+    </w:p>
+    <w:p>
+      <w:pPr>
+        <w:ind w:left="0" w:firstLine="0"/>
         <w:rPr/>
       </w:pPr>
       <w:r>
@@ -737,7 +979,24 @@
           <w:rtl w:val="0"/>
         </w:rPr>
         <w:tab/>
-        <w:t xml:space="preserve">CPF -&gt; Usuario(CPF)</w:t>
+        <w:t xml:space="preserve">CPF_comprador -&gt; Usuario(CPF_comprador)</w:t>
+      </w:r>
+    </w:p>
+    <w:p>
+      <w:pPr>
+        <w:ind w:left="0" w:firstLine="0"/>
+        <w:rPr/>
+      </w:pPr>
+      <w:r>
+        <w:rPr>
+          <w:rtl w:val="0"/>
+        </w:rPr>
+        <w:tab/>
+      </w:r>
+      <w:r>
+        <w:rPr>
+          <w:rtl w:val="0"/>
+        </w:rPr>
       </w:r>
     </w:p>
     <w:p>
@@ -771,35 +1030,84 @@
           <w:b w:val="1"/>
           <w:rtl w:val="0"/>
         </w:rPr>
-        <w:t xml:space="preserve">// 4 - ENTIDADES ASSOCIATIVAS</w:t>
-      </w:r>
-    </w:p>
-    <w:p>
-      <w:pPr>
-        <w:rPr/>
-      </w:pPr>
-      <w:r>
-        <w:rPr>
-          <w:rtl w:val="0"/>
-        </w:rPr>
-      </w:r>
-    </w:p>
-    <w:p>
-      <w:pPr>
-        <w:rPr/>
-      </w:pPr>
-      <w:r>
-        <w:rPr>
-          <w:rtl w:val="0"/>
-        </w:rPr>
-        <w:t xml:space="preserve">Compra ( </w:t>
-      </w:r>
-      <w:r>
-        <w:rPr>
-          <w:u w:val="single"/>
-          <w:rtl w:val="0"/>
-        </w:rPr>
-        <w:t xml:space="preserve">CPF, ID</w:t>
+        <w:t xml:space="preserve">// 5 - RELACIONAMENTOS</w:t>
+      </w:r>
+    </w:p>
+    <w:p>
+      <w:pPr>
+        <w:rPr/>
+      </w:pPr>
+      <w:r>
+        <w:rPr>
+          <w:rtl w:val="0"/>
+        </w:rPr>
+      </w:r>
+    </w:p>
+    <w:p>
+      <w:pPr>
+        <w:ind w:left="0" w:firstLine="0"/>
+        <w:rPr/>
+      </w:pPr>
+      <w:r>
+        <w:rPr>
+          <w:rtl w:val="0"/>
+        </w:rPr>
+        <w:t xml:space="preserve">// OBS: os que não estão aqui foram efetuados em paralelo a mapeamentos anteriores</w:t>
+      </w:r>
+    </w:p>
+    <w:p>
+      <w:pPr>
+        <w:rPr/>
+      </w:pPr>
+      <w:r>
+        <w:rPr>
+          <w:rtl w:val="0"/>
+        </w:rPr>
+      </w:r>
+    </w:p>
+    <w:p>
+      <w:pPr>
+        <w:rPr/>
+      </w:pPr>
+      <w:r>
+        <w:rPr>
+          <w:rtl w:val="0"/>
+        </w:rPr>
+      </w:r>
+    </w:p>
+    <w:p>
+      <w:pPr>
+        <w:rPr/>
+      </w:pPr>
+      <w:r>
+        <w:rPr>
+          <w:rtl w:val="0"/>
+        </w:rPr>
+        <w:t xml:space="preserve">// lista de desejos contem produto</w:t>
+      </w:r>
+    </w:p>
+    <w:p>
+      <w:pPr>
+        <w:rPr/>
+      </w:pPr>
+      <w:r>
+        <w:rPr>
+          <w:rtl w:val="0"/>
+        </w:rPr>
+        <w:t xml:space="preserve">Lista_contem_produtos(</w:t>
+      </w:r>
+      <w:r>
+        <w:rPr>
+          <w:u w:val="single"/>
+          <w:rtl w:val="0"/>
+        </w:rPr>
+        <w:t xml:space="preserve">CPF, ordem</w:t>
+      </w:r>
+      <w:r>
+        <w:rPr>
+          <w:rtl w:val="0"/>
+        </w:rPr>
+        <w:t xml:space="preserve">, ID_produto</w:t>
       </w:r>
       <w:r>
         <w:rPr>
@@ -807,15 +1115,98 @@
         </w:rPr>
         <w:t xml:space="preserve">)</w:t>
       </w:r>
-      <w:r>
-        <w:rPr>
-          <w:rtl w:val="0"/>
-        </w:rPr>
-      </w:r>
-    </w:p>
-    <w:p>
-      <w:pPr>
-        <w:ind w:left="0" w:firstLine="0"/>
+    </w:p>
+    <w:p>
+      <w:pPr>
+        <w:ind w:firstLine="720"/>
+        <w:rPr>
+          <w:u w:val="single"/>
+        </w:rPr>
+      </w:pPr>
+      <w:r>
+        <w:rPr>
+          <w:rtl w:val="0"/>
+        </w:rPr>
+        <w:t xml:space="preserve">CPF, ordem -&gt; </w:t>
+      </w:r>
+      <w:r>
+        <w:rPr>
+          <w:rtl w:val="0"/>
+        </w:rPr>
+        <w:t xml:space="preserve">Lista_de_desejos(</w:t>
+      </w:r>
+      <w:r>
+        <w:rPr>
+          <w:u w:val="single"/>
+          <w:rtl w:val="0"/>
+        </w:rPr>
+        <w:t xml:space="preserve">CPF, ordem)</w:t>
+      </w:r>
+    </w:p>
+    <w:p>
+      <w:pPr>
+        <w:ind w:firstLine="720"/>
+        <w:rPr/>
+      </w:pPr>
+      <w:r>
+        <w:rPr>
+          <w:rtl w:val="0"/>
+        </w:rPr>
+        <w:t xml:space="preserve">ID_produto -&gt; Produto(ID_produto)</w:t>
+      </w:r>
+      <w:r>
+        <w:rPr>
+          <w:rtl w:val="0"/>
+        </w:rPr>
+      </w:r>
+    </w:p>
+    <w:p>
+      <w:pPr>
+        <w:ind w:firstLine="720"/>
+        <w:rPr/>
+      </w:pPr>
+      <w:r>
+        <w:rPr>
+          <w:rtl w:val="0"/>
+        </w:rPr>
+      </w:r>
+    </w:p>
+    <w:p>
+      <w:pPr>
+        <w:rPr/>
+      </w:pPr>
+      <w:r>
+        <w:rPr>
+          <w:rtl w:val="0"/>
+        </w:rPr>
+      </w:r>
+    </w:p>
+    <w:p>
+      <w:pPr>
+        <w:rPr/>
+      </w:pPr>
+      <w:r>
+        <w:rPr>
+          <w:rtl w:val="0"/>
+        </w:rPr>
+        <w:t xml:space="preserve">Carrinho_lista_produtos(</w:t>
+      </w:r>
+      <w:r>
+        <w:rPr>
+          <w:u w:val="single"/>
+          <w:rtl w:val="0"/>
+        </w:rPr>
+        <w:t xml:space="preserve">CPF_Usuario, Ordem, ID_produto</w:t>
+      </w:r>
+      <w:r>
+        <w:rPr>
+          <w:rtl w:val="0"/>
+        </w:rPr>
+        <w:t xml:space="preserve">)</w:t>
+      </w:r>
+    </w:p>
+    <w:p>
+      <w:pPr>
         <w:rPr/>
       </w:pPr>
       <w:r>
@@ -823,12 +1214,11 @@
           <w:rtl w:val="0"/>
         </w:rPr>
         <w:tab/>
-        <w:t xml:space="preserve">CPF -&gt; Usuario(CPF)</w:t>
-      </w:r>
-    </w:p>
-    <w:p>
-      <w:pPr>
-        <w:ind w:left="0" w:firstLine="0"/>
+        <w:t xml:space="preserve">CPF_usuario, ordem-&gt; Carrinho_de_compras(CPF, Ordem)</w:t>
+      </w:r>
+    </w:p>
+    <w:p>
+      <w:pPr>
         <w:rPr/>
       </w:pPr>
       <w:r>
@@ -836,14 +1226,63 @@
           <w:rtl w:val="0"/>
         </w:rPr>
         <w:tab/>
-        <w:t xml:space="preserve">ID -&gt; Produto (</w:t>
-      </w:r>
-      <w:r>
-        <w:rPr>
-          <w:u w:val="single"/>
-          <w:rtl w:val="0"/>
-        </w:rPr>
-        <w:t xml:space="preserve">ID</w:t>
+        <w:t xml:space="preserve">ID_prduto -&gt; Produto(ID_produto)</w:t>
+      </w:r>
+    </w:p>
+    <w:p>
+      <w:pPr>
+        <w:rPr/>
+      </w:pPr>
+      <w:r>
+        <w:rPr>
+          <w:rtl w:val="0"/>
+        </w:rPr>
+        <w:tab/>
+      </w:r>
+    </w:p>
+    <w:p>
+      <w:pPr>
+        <w:rPr/>
+      </w:pPr>
+      <w:r>
+        <w:rPr>
+          <w:rtl w:val="0"/>
+        </w:rPr>
+      </w:r>
+    </w:p>
+    <w:p>
+      <w:pPr>
+        <w:rPr/>
+      </w:pPr>
+      <w:r>
+        <w:rPr>
+          <w:rtl w:val="0"/>
+        </w:rPr>
+        <w:t xml:space="preserve">// carrinho de compras</w:t>
+      </w:r>
+    </w:p>
+    <w:p>
+      <w:pPr>
+        <w:rPr/>
+      </w:pPr>
+      <w:r>
+        <w:rPr>
+          <w:rtl w:val="0"/>
+        </w:rPr>
+        <w:t xml:space="preserve">// Comprador_possui_carrinho(</w:t>
+      </w:r>
+      <w:r>
+        <w:rPr>
+          <w:u w:val="single"/>
+          <w:rtl w:val="0"/>
+        </w:rPr>
+        <w:t xml:space="preserve">CPF_usuario, ordem</w:t>
+      </w:r>
+      <w:r>
+        <w:rPr>
+          <w:rtl w:val="0"/>
+        </w:rPr>
+        <w:t xml:space="preserve">, num_produtos</w:t>
       </w:r>
       <w:r>
         <w:rPr>
@@ -851,260 +1290,19 @@
         </w:rPr>
         <w:t xml:space="preserve">)</w:t>
       </w:r>
-      <w:r>
-        <w:rPr>
-          <w:rtl w:val="0"/>
-        </w:rPr>
-      </w:r>
-    </w:p>
-    <w:p>
-      <w:pPr>
-        <w:rPr/>
-      </w:pPr>
-      <w:r>
-        <w:rPr>
-          <w:rtl w:val="0"/>
-        </w:rPr>
-      </w:r>
-    </w:p>
-    <w:p>
-      <w:pPr>
-        <w:rPr/>
-      </w:pPr>
-      <w:r>
-        <w:rPr>
-          <w:rtl w:val="0"/>
-        </w:rPr>
-      </w:r>
-    </w:p>
-    <w:p>
-      <w:pPr>
-        <w:rPr>
-          <w:b w:val="1"/>
-        </w:rPr>
-      </w:pPr>
-      <w:r>
-        <w:rPr>
-          <w:b w:val="1"/>
-          <w:rtl w:val="0"/>
-        </w:rPr>
-        <w:t xml:space="preserve">// 5 - RELACIONAMENTOS</w:t>
-      </w:r>
-    </w:p>
-    <w:p>
-      <w:pPr>
-        <w:rPr/>
-      </w:pPr>
-      <w:r>
-        <w:rPr>
-          <w:rtl w:val="0"/>
-        </w:rPr>
-      </w:r>
-    </w:p>
-    <w:p>
-      <w:pPr>
-        <w:ind w:left="0" w:firstLine="0"/>
-        <w:rPr/>
-      </w:pPr>
-      <w:r>
-        <w:rPr>
-          <w:rtl w:val="0"/>
-        </w:rPr>
-        <w:t xml:space="preserve">// OBS: os que não estão aqui foram efetuados em paralelo a mapeamentos anteriores</w:t>
-      </w:r>
-    </w:p>
-    <w:p>
-      <w:pPr>
-        <w:rPr/>
-      </w:pPr>
-      <w:r>
-        <w:rPr>
-          <w:rtl w:val="0"/>
-        </w:rPr>
-      </w:r>
-    </w:p>
-    <w:p>
-      <w:pPr>
-        <w:rPr/>
-      </w:pPr>
-      <w:r>
-        <w:rPr>
-          <w:rtl w:val="0"/>
-        </w:rPr>
-      </w:r>
-    </w:p>
-    <w:p>
-      <w:pPr>
-        <w:rPr/>
-      </w:pPr>
-      <w:r>
-        <w:rPr>
-          <w:rtl w:val="0"/>
-        </w:rPr>
-        <w:t xml:space="preserve">// lista de desejos contem produto</w:t>
-      </w:r>
-    </w:p>
-    <w:p>
-      <w:pPr>
-        <w:rPr/>
-      </w:pPr>
-      <w:r>
-        <w:rPr>
-          <w:rtl w:val="0"/>
-        </w:rPr>
-        <w:t xml:space="preserve">Lista_contem_produtos(</w:t>
-      </w:r>
-      <w:r>
-        <w:rPr>
-          <w:u w:val="single"/>
-          <w:rtl w:val="0"/>
-        </w:rPr>
-        <w:t xml:space="preserve">CPF, ordem</w:t>
-      </w:r>
-      <w:r>
-        <w:rPr>
-          <w:rtl w:val="0"/>
-        </w:rPr>
-        <w:t xml:space="preserve">, ID_produto</w:t>
-      </w:r>
-      <w:r>
-        <w:rPr>
-          <w:rtl w:val="0"/>
-        </w:rPr>
-        <w:t xml:space="preserve">)</w:t>
-      </w:r>
-    </w:p>
-    <w:p>
-      <w:pPr>
-        <w:ind w:firstLine="720"/>
-        <w:rPr>
-          <w:u w:val="single"/>
-        </w:rPr>
-      </w:pPr>
-      <w:r>
-        <w:rPr>
-          <w:rtl w:val="0"/>
-        </w:rPr>
-        <w:t xml:space="preserve">CPF, ordem -&gt; </w:t>
-      </w:r>
-      <w:r>
-        <w:rPr>
-          <w:rtl w:val="0"/>
-        </w:rPr>
-        <w:t xml:space="preserve">Lista_de_desejos(</w:t>
-      </w:r>
-      <w:r>
-        <w:rPr>
-          <w:u w:val="single"/>
-          <w:rtl w:val="0"/>
-        </w:rPr>
-        <w:t xml:space="preserve">CPF, ordem)</w:t>
-      </w:r>
-    </w:p>
-    <w:p>
-      <w:pPr>
-        <w:ind w:firstLine="720"/>
-        <w:rPr/>
-      </w:pPr>
-      <w:r>
-        <w:rPr>
-          <w:rtl w:val="0"/>
-        </w:rPr>
-        <w:t xml:space="preserve">ID_produto -&gt; Produto(ID_produto)</w:t>
-      </w:r>
-      <w:r>
-        <w:rPr>
-          <w:rtl w:val="0"/>
-        </w:rPr>
-      </w:r>
-    </w:p>
-    <w:p>
-      <w:pPr>
-        <w:ind w:firstLine="720"/>
-        <w:rPr/>
-      </w:pPr>
-      <w:r>
-        <w:rPr>
-          <w:rtl w:val="0"/>
-        </w:rPr>
-      </w:r>
-    </w:p>
-    <w:p>
-      <w:pPr>
-        <w:rPr/>
-      </w:pPr>
-      <w:r>
-        <w:rPr>
-          <w:rtl w:val="0"/>
-        </w:rPr>
-      </w:r>
-    </w:p>
-    <w:p>
-      <w:pPr>
-        <w:rPr/>
-      </w:pPr>
-      <w:r>
-        <w:rPr>
-          <w:rtl w:val="0"/>
-        </w:rPr>
-      </w:r>
-    </w:p>
-    <w:p>
-      <w:pPr>
-        <w:rPr/>
-      </w:pPr>
-      <w:r>
-        <w:rPr>
-          <w:rtl w:val="0"/>
-        </w:rPr>
-      </w:r>
-    </w:p>
-    <w:p>
-      <w:pPr>
-        <w:rPr/>
-      </w:pPr>
-      <w:r>
-        <w:rPr>
-          <w:rtl w:val="0"/>
-        </w:rPr>
-      </w:r>
-    </w:p>
-    <w:p>
-      <w:pPr>
-        <w:rPr/>
-      </w:pPr>
-      <w:r>
-        <w:rPr>
-          <w:rtl w:val="0"/>
-        </w:rPr>
-      </w:r>
-    </w:p>
-    <w:p>
-      <w:pPr>
-        <w:rPr/>
-      </w:pPr>
-      <w:r>
-        <w:rPr>
-          <w:rtl w:val="0"/>
-        </w:rPr>
-      </w:r>
-    </w:p>
-    <w:p>
-      <w:pPr>
-        <w:rPr/>
-      </w:pPr>
-      <w:r>
-        <w:rPr>
-          <w:rtl w:val="0"/>
-        </w:rPr>
-      </w:r>
-    </w:p>
-    <w:p>
-      <w:pPr>
-        <w:rPr>
-          <w:b w:val="1"/>
-        </w:rPr>
-      </w:pPr>
+    </w:p>
+    <w:p>
+      <w:pPr>
+        <w:rPr/>
+      </w:pPr>
+      <w:r>
+        <w:rPr>
+          <w:rtl w:val="0"/>
+        </w:rPr>
+        <w:t xml:space="preserve">// </w:t>
+        <w:tab/>
+        <w:t xml:space="preserve">CPF_usuario -&gt; Usuario(CPF)</w:t>
+      </w:r>
       <w:r>
         <w:rPr>
           <w:rtl w:val="0"/>

</xml_diff>